<commit_message>
Update chapitre3 _Conception and Implementation_aymen.docx
</commit_message>
<xml_diff>
--- a/théorique/chapitre3 _Conception and Implementation_aymen.docx
+++ b/théorique/chapitre3 _Conception and Implementation_aymen.docx
@@ -371,8 +371,18 @@
           <w:sz w:val="24"/>
           <w:szCs w:val="24"/>
         </w:rPr>
-        <w:t>Label distribution:</w:t>
-      </w:r>
+        <w:t xml:space="preserve">Label </w:t>
+      </w:r>
+      <w:proofErr w:type="gramStart"/>
+      <w:r>
+        <w:rPr>
+          <w:rFonts w:ascii="Times New Roman" w:eastAsia="Times New Roman" w:hAnsi="Times New Roman" w:cs="Times New Roman"/>
+          <w:sz w:val="24"/>
+          <w:szCs w:val="24"/>
+        </w:rPr>
+        <w:t>distribution:</w:t>
+      </w:r>
+      <w:proofErr w:type="gramEnd"/>
     </w:p>
     <w:p>
       <w:pPr>
@@ -395,15 +405,35 @@
           <w:sz w:val="24"/>
           <w:szCs w:val="24"/>
         </w:rPr>
-        <w:t>Normal (Label = 0)</w:t>
-      </w:r>
-      <w:r>
-        <w:rPr>
-          <w:rFonts w:ascii="Times New Roman" w:eastAsia="Times New Roman" w:hAnsi="Times New Roman" w:cs="Times New Roman"/>
-          <w:sz w:val="24"/>
-          <w:szCs w:val="24"/>
-        </w:rPr>
-        <w:t xml:space="preserve">: 19,268 </w:t>
+        <w:t>Normal (Label = 0</w:t>
+      </w:r>
+      <w:proofErr w:type="gramStart"/>
+      <w:r>
+        <w:rPr>
+          <w:rFonts w:ascii="Times New Roman" w:eastAsia="Times New Roman" w:hAnsi="Times New Roman" w:cs="Times New Roman"/>
+          <w:b/>
+          <w:bCs/>
+          <w:sz w:val="24"/>
+          <w:szCs w:val="24"/>
+        </w:rPr>
+        <w:t>)</w:t>
+      </w:r>
+      <w:r>
+        <w:rPr>
+          <w:rFonts w:ascii="Times New Roman" w:eastAsia="Times New Roman" w:hAnsi="Times New Roman" w:cs="Times New Roman"/>
+          <w:sz w:val="24"/>
+          <w:szCs w:val="24"/>
+        </w:rPr>
+        <w:t>:</w:t>
+      </w:r>
+      <w:proofErr w:type="gramEnd"/>
+      <w:r>
+        <w:rPr>
+          <w:rFonts w:ascii="Times New Roman" w:eastAsia="Times New Roman" w:hAnsi="Times New Roman" w:cs="Times New Roman"/>
+          <w:sz w:val="24"/>
+          <w:szCs w:val="24"/>
+        </w:rPr>
+        <w:t xml:space="preserve"> 19,268 </w:t>
       </w:r>
       <w:proofErr w:type="spellStart"/>
       <w:r>
@@ -449,15 +479,35 @@
           <w:sz w:val="24"/>
           <w:szCs w:val="24"/>
         </w:rPr>
-        <w:t xml:space="preserve"> (Label = 1)</w:t>
-      </w:r>
-      <w:r>
-        <w:rPr>
-          <w:rFonts w:ascii="Times New Roman" w:eastAsia="Times New Roman" w:hAnsi="Times New Roman" w:cs="Times New Roman"/>
-          <w:sz w:val="24"/>
-          <w:szCs w:val="24"/>
-        </w:rPr>
-        <w:t xml:space="preserve">: 11,346 </w:t>
+        <w:t xml:space="preserve"> (Label = 1</w:t>
+      </w:r>
+      <w:proofErr w:type="gramStart"/>
+      <w:r>
+        <w:rPr>
+          <w:rFonts w:ascii="Times New Roman" w:eastAsia="Times New Roman" w:hAnsi="Times New Roman" w:cs="Times New Roman"/>
+          <w:b/>
+          <w:bCs/>
+          <w:sz w:val="24"/>
+          <w:szCs w:val="24"/>
+        </w:rPr>
+        <w:t>)</w:t>
+      </w:r>
+      <w:r>
+        <w:rPr>
+          <w:rFonts w:ascii="Times New Roman" w:eastAsia="Times New Roman" w:hAnsi="Times New Roman" w:cs="Times New Roman"/>
+          <w:sz w:val="24"/>
+          <w:szCs w:val="24"/>
+        </w:rPr>
+        <w:t>:</w:t>
+      </w:r>
+      <w:proofErr w:type="gramEnd"/>
+      <w:r>
+        <w:rPr>
+          <w:rFonts w:ascii="Times New Roman" w:eastAsia="Times New Roman" w:hAnsi="Times New Roman" w:cs="Times New Roman"/>
+          <w:sz w:val="24"/>
+          <w:szCs w:val="24"/>
+        </w:rPr>
+        <w:t xml:space="preserve"> 11,346 </w:t>
       </w:r>
       <w:proofErr w:type="spellStart"/>
       <w:r>
@@ -482,10 +532,10 @@
           <w:noProof/>
         </w:rPr>
         <w:drawing>
-          <wp:inline distT="0" distB="0" distL="0" distR="0">
-            <wp:extent cx="2485000" cy="2485000"/>
-            <wp:effectExtent l="19050" t="0" r="0" b="0"/>
-            <wp:docPr id="8" name="Image 1" descr="C:\Users\DELL\Desktop\PFE-sql-injection\83732775-e004-4b83-b451-efd451f75680.png"/>
+          <wp:inline distT="0" distB="0" distL="0" distR="0" wp14:anchorId="683F8615" wp14:editId="0011720F">
+            <wp:extent cx="2628900" cy="2754606"/>
+            <wp:effectExtent l="0" t="0" r="0" b="0"/>
+            <wp:docPr id="66874105" name="Image 1"/>
             <wp:cNvGraphicFramePr>
               <a:graphicFrameLocks xmlns:a="http://schemas.openxmlformats.org/drawingml/2006/main" noChangeAspect="1"/>
             </wp:cNvGraphicFramePr>
@@ -493,33 +543,23 @@
               <a:graphicData uri="http://schemas.openxmlformats.org/drawingml/2006/picture">
                 <pic:pic xmlns:pic="http://schemas.openxmlformats.org/drawingml/2006/picture">
                   <pic:nvPicPr>
-                    <pic:cNvPr id="0" name="Picture 1" descr="C:\Users\DELL\Desktop\PFE-sql-injection\83732775-e004-4b83-b451-efd451f75680.png"/>
-                    <pic:cNvPicPr>
-                      <a:picLocks noChangeAspect="1" noChangeArrowheads="1"/>
-                    </pic:cNvPicPr>
+                    <pic:cNvPr id="66874105" name=""/>
+                    <pic:cNvPicPr/>
                   </pic:nvPicPr>
                   <pic:blipFill>
                     <a:blip r:embed="rId5"/>
-                    <a:srcRect/>
                     <a:stretch>
                       <a:fillRect/>
                     </a:stretch>
                   </pic:blipFill>
-                  <pic:spPr bwMode="auto">
+                  <pic:spPr>
                     <a:xfrm>
                       <a:off x="0" y="0"/>
-                      <a:ext cx="2485819" cy="2485819"/>
+                      <a:ext cx="2645713" cy="2772223"/>
                     </a:xfrm>
                     <a:prstGeom prst="rect">
                       <a:avLst/>
                     </a:prstGeom>
-                    <a:noFill/>
-                    <a:ln w="9525">
-                      <a:noFill/>
-                      <a:miter lim="800000"/>
-                      <a:headEnd/>
-                      <a:tailEnd/>
-                    </a:ln>
                   </pic:spPr>
                 </pic:pic>
               </a:graphicData>
@@ -530,6 +570,77 @@
     </w:p>
     <w:p>
       <w:pPr>
+        <w:spacing w:before="100" w:beforeAutospacing="1" w:after="100" w:afterAutospacing="1" w:line="240" w:lineRule="auto"/>
+        <w:ind w:left="2160"/>
+        <w:rPr>
+          <w:rFonts w:ascii="Courier New" w:eastAsia="Times New Roman" w:hAnsi="Courier New" w:cs="Courier New"/>
+          <w:b/>
+          <w:bCs/>
+          <w:sz w:val="20"/>
+          <w:lang w:val="en-US"/>
+        </w:rPr>
+      </w:pPr>
+      <w:r>
+        <w:rPr>
+          <w:rFonts w:ascii="Times New Roman" w:eastAsia="Times New Roman" w:hAnsi="Times New Roman" w:cs="Times New Roman"/>
+          <w:b/>
+          <w:bCs/>
+          <w:sz w:val="24"/>
+          <w:szCs w:val="24"/>
+          <w:lang w:val="en-US"/>
+        </w:rPr>
+        <w:t xml:space="preserve">                     </w:t>
+      </w:r>
+      <w:r>
+        <w:rPr>
+          <w:rFonts w:ascii="Times New Roman" w:eastAsia="Times New Roman" w:hAnsi="Times New Roman" w:cs="Times New Roman"/>
+          <w:b/>
+          <w:bCs/>
+          <w:sz w:val="24"/>
+          <w:szCs w:val="24"/>
+          <w:lang w:val="en-US"/>
+        </w:rPr>
+        <w:t>(</w:t>
+      </w:r>
+      <w:r>
+        <w:rPr>
+          <w:rFonts w:ascii="Courier New" w:eastAsia="Times New Roman" w:hAnsi="Courier New" w:cs="Courier New"/>
+          <w:b/>
+          <w:bCs/>
+          <w:sz w:val="20"/>
+          <w:lang w:val="en-US"/>
+        </w:rPr>
+        <w:t>SQLIV3_cleaned2.csv</w:t>
+      </w:r>
+      <w:r>
+        <w:rPr>
+          <w:rFonts w:ascii="Courier New" w:eastAsia="Times New Roman" w:hAnsi="Courier New" w:cs="Courier New"/>
+          <w:b/>
+          <w:bCs/>
+          <w:sz w:val="20"/>
+          <w:lang w:val="en-US"/>
+        </w:rPr>
+        <w:t>)</w:t>
+      </w:r>
+    </w:p>
+    <w:p>
+      <w:pPr>
+        <w:jc w:val="center"/>
+        <w:rPr>
+          <w:lang w:val="en-US"/>
+        </w:rPr>
+      </w:pPr>
+    </w:p>
+    <w:p>
+      <w:pPr>
+        <w:jc w:val="center"/>
+        <w:rPr>
+          <w:lang w:val="en-US"/>
+        </w:rPr>
+      </w:pPr>
+    </w:p>
+    <w:p>
+      <w:pPr>
         <w:numPr>
           <w:ilvl w:val="0"/>
           <w:numId w:val="1"/>
@@ -723,9 +834,18 @@
           <w:sz w:val="24"/>
           <w:szCs w:val="24"/>
         </w:rPr>
-        <w:lastRenderedPageBreak/>
-        <w:t>Label distribution:</w:t>
-      </w:r>
+        <w:t xml:space="preserve">Label </w:t>
+      </w:r>
+      <w:proofErr w:type="gramStart"/>
+      <w:r>
+        <w:rPr>
+          <w:rFonts w:ascii="Times New Roman" w:eastAsia="Times New Roman" w:hAnsi="Times New Roman" w:cs="Times New Roman"/>
+          <w:sz w:val="24"/>
+          <w:szCs w:val="24"/>
+        </w:rPr>
+        <w:t>distribution:</w:t>
+      </w:r>
+      <w:proofErr w:type="gramEnd"/>
     </w:p>
     <w:p>
       <w:pPr>
@@ -748,15 +868,35 @@
           <w:sz w:val="24"/>
           <w:szCs w:val="24"/>
         </w:rPr>
-        <w:t>Normal (Label = 0)</w:t>
-      </w:r>
-      <w:r>
-        <w:rPr>
-          <w:rFonts w:ascii="Times New Roman" w:eastAsia="Times New Roman" w:hAnsi="Times New Roman" w:cs="Times New Roman"/>
-          <w:sz w:val="24"/>
-          <w:szCs w:val="24"/>
-        </w:rPr>
-        <w:t xml:space="preserve">: 22,305 </w:t>
+        <w:t>Normal (Label = 0</w:t>
+      </w:r>
+      <w:proofErr w:type="gramStart"/>
+      <w:r>
+        <w:rPr>
+          <w:rFonts w:ascii="Times New Roman" w:eastAsia="Times New Roman" w:hAnsi="Times New Roman" w:cs="Times New Roman"/>
+          <w:b/>
+          <w:bCs/>
+          <w:sz w:val="24"/>
+          <w:szCs w:val="24"/>
+        </w:rPr>
+        <w:t>)</w:t>
+      </w:r>
+      <w:r>
+        <w:rPr>
+          <w:rFonts w:ascii="Times New Roman" w:eastAsia="Times New Roman" w:hAnsi="Times New Roman" w:cs="Times New Roman"/>
+          <w:sz w:val="24"/>
+          <w:szCs w:val="24"/>
+        </w:rPr>
+        <w:t>:</w:t>
+      </w:r>
+      <w:proofErr w:type="gramEnd"/>
+      <w:r>
+        <w:rPr>
+          <w:rFonts w:ascii="Times New Roman" w:eastAsia="Times New Roman" w:hAnsi="Times New Roman" w:cs="Times New Roman"/>
+          <w:sz w:val="24"/>
+          <w:szCs w:val="24"/>
+        </w:rPr>
+        <w:t xml:space="preserve"> 22,305 </w:t>
       </w:r>
       <w:proofErr w:type="spellStart"/>
       <w:r>
@@ -802,15 +942,35 @@
           <w:sz w:val="24"/>
           <w:szCs w:val="24"/>
         </w:rPr>
-        <w:t xml:space="preserve"> (Label = 1)</w:t>
-      </w:r>
-      <w:r>
-        <w:rPr>
-          <w:rFonts w:ascii="Times New Roman" w:eastAsia="Times New Roman" w:hAnsi="Times New Roman" w:cs="Times New Roman"/>
-          <w:sz w:val="24"/>
-          <w:szCs w:val="24"/>
-        </w:rPr>
-        <w:t xml:space="preserve">: 11,455 </w:t>
+        <w:t xml:space="preserve"> (Label = 1</w:t>
+      </w:r>
+      <w:proofErr w:type="gramStart"/>
+      <w:r>
+        <w:rPr>
+          <w:rFonts w:ascii="Times New Roman" w:eastAsia="Times New Roman" w:hAnsi="Times New Roman" w:cs="Times New Roman"/>
+          <w:b/>
+          <w:bCs/>
+          <w:sz w:val="24"/>
+          <w:szCs w:val="24"/>
+        </w:rPr>
+        <w:t>)</w:t>
+      </w:r>
+      <w:r>
+        <w:rPr>
+          <w:rFonts w:ascii="Times New Roman" w:eastAsia="Times New Roman" w:hAnsi="Times New Roman" w:cs="Times New Roman"/>
+          <w:sz w:val="24"/>
+          <w:szCs w:val="24"/>
+        </w:rPr>
+        <w:t>:</w:t>
+      </w:r>
+      <w:proofErr w:type="gramEnd"/>
+      <w:r>
+        <w:rPr>
+          <w:rFonts w:ascii="Times New Roman" w:eastAsia="Times New Roman" w:hAnsi="Times New Roman" w:cs="Times New Roman"/>
+          <w:sz w:val="24"/>
+          <w:szCs w:val="24"/>
+        </w:rPr>
+        <w:t xml:space="preserve"> 11,455 </w:t>
       </w:r>
       <w:proofErr w:type="spellStart"/>
       <w:r>
@@ -848,50 +1008,6 @@
     <w:p>
       <w:pPr>
         <w:spacing w:before="100" w:beforeAutospacing="1" w:after="100" w:afterAutospacing="1" w:line="240" w:lineRule="auto"/>
-        <w:ind w:left="2160"/>
-        <w:rPr>
-          <w:rFonts w:ascii="Courier New" w:eastAsia="Times New Roman" w:hAnsi="Courier New" w:cs="Courier New"/>
-          <w:b/>
-          <w:bCs/>
-          <w:sz w:val="20"/>
-          <w:lang w:val="en-US"/>
-        </w:rPr>
-      </w:pPr>
-      <w:r>
-        <w:rPr>
-          <w:rFonts w:ascii="Times New Roman" w:eastAsia="Times New Roman" w:hAnsi="Times New Roman" w:cs="Times New Roman"/>
-          <w:b/>
-          <w:bCs/>
-          <w:sz w:val="24"/>
-          <w:szCs w:val="24"/>
-          <w:lang w:val="en-US"/>
-        </w:rPr>
-        <w:t>(</w:t>
-      </w:r>
-      <w:r>
-        <w:rPr>
-          <w:rFonts w:ascii="Courier New" w:eastAsia="Times New Roman" w:hAnsi="Courier New" w:cs="Courier New"/>
-          <w:b/>
-          <w:bCs/>
-          <w:sz w:val="20"/>
-          <w:lang w:val="en-US"/>
-        </w:rPr>
-        <w:t>SQLIV3_cleaned2.csv</w:t>
-      </w:r>
-      <w:r>
-        <w:rPr>
-          <w:rFonts w:ascii="Courier New" w:eastAsia="Times New Roman" w:hAnsi="Courier New" w:cs="Courier New"/>
-          <w:b/>
-          <w:bCs/>
-          <w:sz w:val="20"/>
-          <w:lang w:val="en-US"/>
-        </w:rPr>
-        <w:t>)</w:t>
-      </w:r>
-    </w:p>
-    <w:p>
-      <w:pPr>
-        <w:spacing w:before="100" w:beforeAutospacing="1" w:after="100" w:afterAutospacing="1" w:line="240" w:lineRule="auto"/>
         <w:rPr>
           <w:rFonts w:ascii="Times New Roman" w:eastAsia="Times New Roman" w:hAnsi="Times New Roman" w:cs="Times New Roman"/>
           <w:b/>
@@ -1166,17 +1282,8 @@
           <w:szCs w:val="28"/>
           <w:lang w:val="en-US"/>
         </w:rPr>
-        <w:t xml:space="preserve">We used a Support Vector Machine with a linear kernel (`kernel='linear'`) and regularization parameter C = 1. The input queries were transformed into vectors by applying TF-IDF with 3000 features as the maximum. We dropped </w:t>
-      </w:r>
-      <w:r>
-        <w:rPr>
-          <w:color w:val="000000" w:themeColor="text1"/>
-          <w:sz w:val="28"/>
-          <w:szCs w:val="28"/>
-          <w:lang w:val="en-US"/>
-        </w:rPr>
         <w:lastRenderedPageBreak/>
-        <w:t>duplicates and split the dataset into 80% training and 20% testing sets prior to model training.</w:t>
+        <w:t>We used a Support Vector Machine with a linear kernel (`kernel='linear'`) and regularization parameter C = 1. The input queries were transformed into vectors by applying TF-IDF with 3000 features as the maximum. We dropped duplicates and split the dataset into 80% training and 20% testing sets prior to model training.</w:t>
       </w:r>
     </w:p>
     <w:p>
@@ -1486,6 +1593,7 @@
               <w:t xml:space="preserve"> = </w:t>
             </w:r>
             <w:proofErr w:type="spellStart"/>
+            <w:proofErr w:type="gramStart"/>
             <w:r>
               <w:rPr>
                 <w:color w:val="000000" w:themeColor="text1"/>
@@ -1503,7 +1611,17 @@
                 <w:szCs w:val="24"/>
                 <w:lang w:val="en-US"/>
               </w:rPr>
-              <w:t>(solver='</w:t>
+              <w:t>(</w:t>
+            </w:r>
+            <w:proofErr w:type="gramEnd"/>
+            <w:r>
+              <w:rPr>
+                <w:color w:val="000000" w:themeColor="text1"/>
+                <w:sz w:val="24"/>
+                <w:szCs w:val="24"/>
+                <w:lang w:val="en-US"/>
+              </w:rPr>
+              <w:t>solver='</w:t>
             </w:r>
             <w:proofErr w:type="spellStart"/>
             <w:r>
@@ -1535,6 +1653,7 @@
               </w:rPr>
             </w:pPr>
             <w:proofErr w:type="spellStart"/>
+            <w:proofErr w:type="gramStart"/>
             <w:r>
               <w:rPr>
                 <w:color w:val="000000" w:themeColor="text1"/>
@@ -1553,6 +1672,7 @@
               <w:t>(</w:t>
             </w:r>
             <w:proofErr w:type="spellStart"/>
+            <w:proofErr w:type="gramEnd"/>
             <w:r>
               <w:rPr>
                 <w:color w:val="000000" w:themeColor="text1"/>
@@ -1647,6 +1767,7 @@
               <w:t xml:space="preserve"> = </w:t>
             </w:r>
             <w:proofErr w:type="spellStart"/>
+            <w:proofErr w:type="gramStart"/>
             <w:r>
               <w:rPr>
                 <w:color w:val="000000" w:themeColor="text1"/>
@@ -1657,6 +1778,7 @@
               <w:t>lrc.predict</w:t>
             </w:r>
             <w:proofErr w:type="spellEnd"/>
+            <w:proofErr w:type="gramEnd"/>
             <w:r>
               <w:rPr>
                 <w:color w:val="000000" w:themeColor="text1"/>
@@ -1793,7 +1915,6 @@
           <w:color w:val="000000" w:themeColor="text1"/>
           <w:lang w:val="en-US"/>
         </w:rPr>
-        <w:lastRenderedPageBreak/>
         <w:t>3.3.3 Multilayer Perceptron (MLP)</w:t>
       </w:r>
     </w:p>
@@ -1904,7 +2025,23 @@
                 <w:color w:val="000000" w:themeColor="text1"/>
                 <w:lang w:val="en-US"/>
               </w:rPr>
-              <w:t>model = Sequential([</w:t>
+              <w:t xml:space="preserve">model = </w:t>
+            </w:r>
+            <w:proofErr w:type="gramStart"/>
+            <w:r>
+              <w:rPr>
+                <w:color w:val="000000" w:themeColor="text1"/>
+                <w:lang w:val="en-US"/>
+              </w:rPr>
+              <w:t>Sequential(</w:t>
+            </w:r>
+            <w:proofErr w:type="gramEnd"/>
+            <w:r>
+              <w:rPr>
+                <w:color w:val="000000" w:themeColor="text1"/>
+                <w:lang w:val="en-US"/>
+              </w:rPr>
+              <w:t>[</w:t>
             </w:r>
           </w:p>
           <w:p>
@@ -1920,7 +2057,23 @@
                 <w:color w:val="000000" w:themeColor="text1"/>
                 <w:lang w:val="en-US"/>
               </w:rPr>
-              <w:t xml:space="preserve">    Dense(512, </w:t>
+              <w:t xml:space="preserve">    </w:t>
+            </w:r>
+            <w:proofErr w:type="gramStart"/>
+            <w:r>
+              <w:rPr>
+                <w:color w:val="000000" w:themeColor="text1"/>
+                <w:lang w:val="en-US"/>
+              </w:rPr>
+              <w:t>Dense(</w:t>
+            </w:r>
+            <w:proofErr w:type="gramEnd"/>
+            <w:r>
+              <w:rPr>
+                <w:color w:val="000000" w:themeColor="text1"/>
+                <w:lang w:val="en-US"/>
+              </w:rPr>
+              <w:t xml:space="preserve">512, </w:t>
             </w:r>
             <w:proofErr w:type="spellStart"/>
             <w:r>
@@ -1968,7 +2121,23 @@
                 <w:color w:val="000000" w:themeColor="text1"/>
                 <w:lang w:val="en-US"/>
               </w:rPr>
-              <w:t xml:space="preserve">    Dense(256, activation='</w:t>
+              <w:t xml:space="preserve">    </w:t>
+            </w:r>
+            <w:proofErr w:type="gramStart"/>
+            <w:r>
+              <w:rPr>
+                <w:color w:val="000000" w:themeColor="text1"/>
+                <w:lang w:val="en-US"/>
+              </w:rPr>
+              <w:t>Dense(</w:t>
+            </w:r>
+            <w:proofErr w:type="gramEnd"/>
+            <w:r>
+              <w:rPr>
+                <w:color w:val="000000" w:themeColor="text1"/>
+                <w:lang w:val="en-US"/>
+              </w:rPr>
+              <w:t>256, activation='</w:t>
             </w:r>
             <w:proofErr w:type="spellStart"/>
             <w:r>
@@ -2000,7 +2169,23 @@
                 <w:color w:val="000000" w:themeColor="text1"/>
                 <w:lang w:val="en-US"/>
               </w:rPr>
-              <w:t xml:space="preserve">    Dense(128, activation='</w:t>
+              <w:t xml:space="preserve">    </w:t>
+            </w:r>
+            <w:proofErr w:type="gramStart"/>
+            <w:r>
+              <w:rPr>
+                <w:color w:val="000000" w:themeColor="text1"/>
+                <w:lang w:val="en-US"/>
+              </w:rPr>
+              <w:t>Dense(</w:t>
+            </w:r>
+            <w:proofErr w:type="gramEnd"/>
+            <w:r>
+              <w:rPr>
+                <w:color w:val="000000" w:themeColor="text1"/>
+                <w:lang w:val="en-US"/>
+              </w:rPr>
+              <w:t>128, activation='</w:t>
             </w:r>
             <w:proofErr w:type="spellStart"/>
             <w:r>
@@ -2032,7 +2217,23 @@
                 <w:color w:val="000000" w:themeColor="text1"/>
                 <w:lang w:val="en-US"/>
               </w:rPr>
-              <w:t xml:space="preserve">    Dense(1, activation='sigmoid')</w:t>
+              <w:t xml:space="preserve">    </w:t>
+            </w:r>
+            <w:proofErr w:type="gramStart"/>
+            <w:r>
+              <w:rPr>
+                <w:color w:val="000000" w:themeColor="text1"/>
+                <w:lang w:val="en-US"/>
+              </w:rPr>
+              <w:t>Dense(</w:t>
+            </w:r>
+            <w:proofErr w:type="gramEnd"/>
+            <w:r>
+              <w:rPr>
+                <w:color w:val="000000" w:themeColor="text1"/>
+                <w:lang w:val="en-US"/>
+              </w:rPr>
+              <w:t>1, activation='sigmoid')</w:t>
             </w:r>
           </w:p>
           <w:p>
@@ -2060,6 +2261,7 @@
               </w:rPr>
             </w:pPr>
             <w:proofErr w:type="spellStart"/>
+            <w:proofErr w:type="gramStart"/>
             <w:r>
               <w:rPr>
                 <w:color w:val="000000" w:themeColor="text1"/>
@@ -2068,6 +2270,7 @@
               <w:t>model.compile</w:t>
             </w:r>
             <w:proofErr w:type="spellEnd"/>
+            <w:proofErr w:type="gramEnd"/>
             <w:r>
               <w:rPr>
                 <w:color w:val="000000" w:themeColor="text1"/>
@@ -2089,9 +2292,18 @@
                 <w:color w:val="000000" w:themeColor="text1"/>
                 <w:lang w:val="en-US"/>
               </w:rPr>
-              <w:t>', optimizer=SGD(</w:t>
+              <w:t>', optimizer=</w:t>
+            </w:r>
+            <w:proofErr w:type="gramStart"/>
+            <w:r>
+              <w:rPr>
+                <w:color w:val="000000" w:themeColor="text1"/>
+                <w:lang w:val="en-US"/>
+              </w:rPr>
+              <w:t>SGD(</w:t>
             </w:r>
             <w:proofErr w:type="spellStart"/>
+            <w:proofErr w:type="gramEnd"/>
             <w:r>
               <w:rPr>
                 <w:color w:val="000000" w:themeColor="text1"/>
@@ -2153,7 +2365,15 @@
                 <w:color w:val="000000" w:themeColor="text1"/>
                 <w:lang w:val="en-US"/>
               </w:rPr>
-              <w:t>(train['Sentence']).</w:t>
+              <w:t>(train['Sentence']</w:t>
+            </w:r>
+            <w:proofErr w:type="gramStart"/>
+            <w:r>
+              <w:rPr>
+                <w:color w:val="000000" w:themeColor="text1"/>
+                <w:lang w:val="en-US"/>
+              </w:rPr>
+              <w:t>).</w:t>
             </w:r>
             <w:proofErr w:type="spellStart"/>
             <w:r>
@@ -2164,12 +2384,29 @@
               <w:t>toarray</w:t>
             </w:r>
             <w:proofErr w:type="spellEnd"/>
-            <w:r>
-              <w:rPr>
-                <w:color w:val="000000" w:themeColor="text1"/>
-                <w:lang w:val="en-US"/>
-              </w:rPr>
-              <w:t xml:space="preserve">(), train['Label'].values, epochs=27, </w:t>
+            <w:proofErr w:type="gramEnd"/>
+            <w:r>
+              <w:rPr>
+                <w:color w:val="000000" w:themeColor="text1"/>
+                <w:lang w:val="en-US"/>
+              </w:rPr>
+              <w:t>(), train['Label'</w:t>
+            </w:r>
+            <w:proofErr w:type="gramStart"/>
+            <w:r>
+              <w:rPr>
+                <w:color w:val="000000" w:themeColor="text1"/>
+                <w:lang w:val="en-US"/>
+              </w:rPr>
+              <w:t>].values</w:t>
+            </w:r>
+            <w:proofErr w:type="gramEnd"/>
+            <w:r>
+              <w:rPr>
+                <w:color w:val="000000" w:themeColor="text1"/>
+                <w:lang w:val="en-US"/>
+              </w:rPr>
+              <w:t xml:space="preserve">, epochs=27, </w:t>
             </w:r>
             <w:proofErr w:type="spellStart"/>
             <w:r>
@@ -2236,7 +2473,87 @@
                 <w:color w:val="000000" w:themeColor="text1"/>
                 <w:lang w:val="en-US"/>
               </w:rPr>
-              <w:t xml:space="preserve"> = vectorizer.transform(test.dropna(subset=['Sentence']).drop_duplicates(subset='Sentence')['Sentence']).toarray()</w:t>
+              <w:t xml:space="preserve"> = </w:t>
+            </w:r>
+            <w:proofErr w:type="gramStart"/>
+            <w:r>
+              <w:rPr>
+                <w:color w:val="000000" w:themeColor="text1"/>
+                <w:lang w:val="en-US"/>
+              </w:rPr>
+              <w:t>vectorizer.transform</w:t>
+            </w:r>
+            <w:proofErr w:type="gramEnd"/>
+            <w:r>
+              <w:rPr>
+                <w:color w:val="000000" w:themeColor="text1"/>
+                <w:lang w:val="en-US"/>
+              </w:rPr>
+              <w:t>(</w:t>
+            </w:r>
+            <w:proofErr w:type="gramStart"/>
+            <w:r>
+              <w:rPr>
+                <w:color w:val="000000" w:themeColor="text1"/>
+                <w:lang w:val="en-US"/>
+              </w:rPr>
+              <w:t>test.dropna</w:t>
+            </w:r>
+            <w:proofErr w:type="gramEnd"/>
+            <w:r>
+              <w:rPr>
+                <w:color w:val="000000" w:themeColor="text1"/>
+                <w:lang w:val="en-US"/>
+              </w:rPr>
+              <w:t>(subset=['Sentence']</w:t>
+            </w:r>
+            <w:proofErr w:type="gramStart"/>
+            <w:r>
+              <w:rPr>
+                <w:color w:val="000000" w:themeColor="text1"/>
+                <w:lang w:val="en-US"/>
+              </w:rPr>
+              <w:t>).drop</w:t>
+            </w:r>
+            <w:proofErr w:type="gramEnd"/>
+            <w:r>
+              <w:rPr>
+                <w:color w:val="000000" w:themeColor="text1"/>
+                <w:lang w:val="en-US"/>
+              </w:rPr>
+              <w:t>_duplicates(subset='Sentence</w:t>
+            </w:r>
+            <w:proofErr w:type="gramStart"/>
+            <w:r>
+              <w:rPr>
+                <w:color w:val="000000" w:themeColor="text1"/>
+                <w:lang w:val="en-US"/>
+              </w:rPr>
+              <w:t>')[</w:t>
+            </w:r>
+            <w:proofErr w:type="gramEnd"/>
+            <w:r>
+              <w:rPr>
+                <w:color w:val="000000" w:themeColor="text1"/>
+                <w:lang w:val="en-US"/>
+              </w:rPr>
+              <w:t>'Sentence']</w:t>
+            </w:r>
+            <w:proofErr w:type="gramStart"/>
+            <w:r>
+              <w:rPr>
+                <w:color w:val="000000" w:themeColor="text1"/>
+                <w:lang w:val="en-US"/>
+              </w:rPr>
+              <w:t>).toarray</w:t>
+            </w:r>
+            <w:proofErr w:type="gramEnd"/>
+            <w:r>
+              <w:rPr>
+                <w:color w:val="000000" w:themeColor="text1"/>
+                <w:lang w:val="en-US"/>
+              </w:rPr>
+              <w:t>()</w:t>
             </w:r>
           </w:p>
           <w:p>
@@ -2264,6 +2581,7 @@
               <w:t xml:space="preserve"> = (</w:t>
             </w:r>
             <w:proofErr w:type="spellStart"/>
+            <w:proofErr w:type="gramStart"/>
             <w:r>
               <w:rPr>
                 <w:color w:val="000000" w:themeColor="text1"/>
@@ -2272,6 +2590,7 @@
               <w:t>model.predict</w:t>
             </w:r>
             <w:proofErr w:type="spellEnd"/>
+            <w:proofErr w:type="gramEnd"/>
             <w:r>
               <w:rPr>
                 <w:color w:val="000000" w:themeColor="text1"/>
@@ -2293,7 +2612,15 @@
                 <w:color w:val="000000" w:themeColor="text1"/>
                 <w:lang w:val="en-US"/>
               </w:rPr>
-              <w:t>) &gt;= 0.5).</w:t>
+              <w:t>) &gt;= 0.5</w:t>
+            </w:r>
+            <w:proofErr w:type="gramStart"/>
+            <w:r>
+              <w:rPr>
+                <w:color w:val="000000" w:themeColor="text1"/>
+                <w:lang w:val="en-US"/>
+              </w:rPr>
+              <w:t>).</w:t>
             </w:r>
             <w:proofErr w:type="spellStart"/>
             <w:r>
@@ -2304,6 +2631,7 @@
               <w:t>astype</w:t>
             </w:r>
             <w:proofErr w:type="spellEnd"/>
+            <w:proofErr w:type="gramEnd"/>
             <w:r>
               <w:rPr>
                 <w:color w:val="000000" w:themeColor="text1"/>
@@ -2454,6 +2782,7 @@
           <w:bCs/>
           <w:lang w:val="en-US"/>
         </w:rPr>
+        <w:lastRenderedPageBreak/>
         <w:t xml:space="preserve">3.3.4 </w:t>
       </w:r>
       <w:r>
@@ -2475,7 +2804,6 @@
         <w:rPr>
           <w:lang w:val="en-US"/>
         </w:rPr>
-        <w:lastRenderedPageBreak/>
         <w:t>we considered a simple neural network model with one output layer and sigmoid activation. Vectorized the input sentences using TF-IDF (3000 features). Trained the model using SGD (learning rate = 0.01) for 27 epochs with binary cross-entropy loss.</w:t>
       </w:r>
     </w:p>
@@ -2503,7 +2831,21 @@
               <w:rPr>
                 <w:lang w:val="en-US"/>
               </w:rPr>
-              <w:t>model = Sequential()</w:t>
+              <w:t xml:space="preserve">model = </w:t>
+            </w:r>
+            <w:proofErr w:type="gramStart"/>
+            <w:r>
+              <w:rPr>
+                <w:lang w:val="en-US"/>
+              </w:rPr>
+              <w:t>Sequential(</w:t>
+            </w:r>
+            <w:proofErr w:type="gramEnd"/>
+            <w:r>
+              <w:rPr>
+                <w:lang w:val="en-US"/>
+              </w:rPr>
+              <w:t>)</w:t>
             </w:r>
           </w:p>
           <w:p>
@@ -2513,6 +2855,7 @@
               </w:rPr>
             </w:pPr>
             <w:proofErr w:type="spellStart"/>
+            <w:proofErr w:type="gramStart"/>
             <w:r>
               <w:rPr>
                 <w:lang w:val="en-US"/>
@@ -2524,7 +2867,14 @@
               <w:rPr>
                 <w:lang w:val="en-US"/>
               </w:rPr>
-              <w:t xml:space="preserve">(Dense(1, </w:t>
+              <w:t>(Dense(</w:t>
+            </w:r>
+            <w:proofErr w:type="gramEnd"/>
+            <w:r>
+              <w:rPr>
+                <w:lang w:val="en-US"/>
+              </w:rPr>
+              <w:t xml:space="preserve">1, </w:t>
             </w:r>
             <w:proofErr w:type="spellStart"/>
             <w:r>
@@ -2548,6 +2898,7 @@
               </w:rPr>
             </w:pPr>
             <w:proofErr w:type="spellStart"/>
+            <w:proofErr w:type="gramStart"/>
             <w:r>
               <w:rPr>
                 <w:lang w:val="en-US"/>
@@ -2555,6 +2906,7 @@
               <w:t>model.compile</w:t>
             </w:r>
             <w:proofErr w:type="spellEnd"/>
+            <w:proofErr w:type="gramEnd"/>
             <w:r>
               <w:rPr>
                 <w:lang w:val="en-US"/>
@@ -2573,9 +2925,17 @@
               <w:rPr>
                 <w:lang w:val="en-US"/>
               </w:rPr>
-              <w:t>', optimizer=SGD(</w:t>
+              <w:t>', optimizer=</w:t>
+            </w:r>
+            <w:proofErr w:type="gramStart"/>
+            <w:r>
+              <w:rPr>
+                <w:lang w:val="en-US"/>
+              </w:rPr>
+              <w:t>SGD(</w:t>
             </w:r>
             <w:proofErr w:type="spellStart"/>
+            <w:proofErr w:type="gramEnd"/>
             <w:r>
               <w:rPr>
                 <w:lang w:val="en-US"/>
@@ -2628,12 +2988,17 @@
         </w:numPr>
       </w:pPr>
       <w:proofErr w:type="spellStart"/>
+      <w:proofErr w:type="gramStart"/>
       <w:r>
         <w:t>Accuracy</w:t>
       </w:r>
       <w:proofErr w:type="spellEnd"/>
       <w:r>
-        <w:t>: 83.50%</w:t>
+        <w:t>:</w:t>
+      </w:r>
+      <w:proofErr w:type="gramEnd"/>
+      <w:r>
+        <w:t xml:space="preserve"> 83.50%</w:t>
       </w:r>
     </w:p>
     <w:p>
@@ -2644,12 +3009,17 @@
         </w:numPr>
       </w:pPr>
       <w:proofErr w:type="spellStart"/>
+      <w:proofErr w:type="gramStart"/>
       <w:r>
         <w:t>Precision</w:t>
       </w:r>
       <w:proofErr w:type="spellEnd"/>
       <w:r>
-        <w:t>: 100.00%</w:t>
+        <w:t>:</w:t>
+      </w:r>
+      <w:proofErr w:type="gramEnd"/>
+      <w:r>
+        <w:t xml:space="preserve"> 100.00%</w:t>
       </w:r>
     </w:p>
     <w:p>
@@ -2660,12 +3030,17 @@
         </w:numPr>
       </w:pPr>
       <w:proofErr w:type="spellStart"/>
+      <w:proofErr w:type="gramStart"/>
       <w:r>
         <w:t>Recall</w:t>
       </w:r>
       <w:proofErr w:type="spellEnd"/>
       <w:r>
-        <w:t>: 83.50%</w:t>
+        <w:t>:</w:t>
+      </w:r>
+      <w:proofErr w:type="gramEnd"/>
+      <w:r>
+        <w:t xml:space="preserve"> 83.50%</w:t>
       </w:r>
     </w:p>
     <w:p>
@@ -2676,7 +3051,15 @@
         </w:numPr>
       </w:pPr>
       <w:r>
-        <w:t>F1-score: 91.01%</w:t>
+        <w:t>F1-</w:t>
+      </w:r>
+      <w:proofErr w:type="gramStart"/>
+      <w:r>
+        <w:t>score:</w:t>
+      </w:r>
+      <w:proofErr w:type="gramEnd"/>
+      <w:r>
+        <w:t xml:space="preserve"> 91.01%</w:t>
       </w:r>
     </w:p>
     <w:p>
@@ -2795,7 +3178,21 @@
               <w:rPr>
                 <w:lang w:val="en-US"/>
               </w:rPr>
-              <w:t>model = Sequential([</w:t>
+              <w:t xml:space="preserve">model = </w:t>
+            </w:r>
+            <w:proofErr w:type="gramStart"/>
+            <w:r>
+              <w:rPr>
+                <w:lang w:val="en-US"/>
+              </w:rPr>
+              <w:t>Sequential(</w:t>
+            </w:r>
+            <w:proofErr w:type="gramEnd"/>
+            <w:r>
+              <w:rPr>
+                <w:lang w:val="en-US"/>
+              </w:rPr>
+              <w:t>[</w:t>
             </w:r>
           </w:p>
           <w:p>
@@ -2808,9 +3205,17 @@
               <w:rPr>
                 <w:lang w:val="en-US"/>
               </w:rPr>
-              <w:t xml:space="preserve">    Embedding(</w:t>
+              <w:t xml:space="preserve">    </w:t>
+            </w:r>
+            <w:proofErr w:type="gramStart"/>
+            <w:r>
+              <w:rPr>
+                <w:lang w:val="en-US"/>
+              </w:rPr>
+              <w:t>Embedding(</w:t>
             </w:r>
             <w:proofErr w:type="spellStart"/>
+            <w:proofErr w:type="gramEnd"/>
             <w:r>
               <w:rPr>
                 <w:lang w:val="en-US"/>
@@ -2880,6 +3285,7 @@
               <w:t xml:space="preserve">    </w:t>
             </w:r>
             <w:proofErr w:type="spellStart"/>
+            <w:proofErr w:type="gramStart"/>
             <w:r>
               <w:rPr>
                 <w:lang w:val="en-US"/>
@@ -2891,7 +3297,14 @@
               <w:rPr>
                 <w:lang w:val="en-US"/>
               </w:rPr>
-              <w:t xml:space="preserve">(256, </w:t>
+              <w:t>(</w:t>
+            </w:r>
+            <w:proofErr w:type="gramEnd"/>
+            <w:r>
+              <w:rPr>
+                <w:lang w:val="en-US"/>
+              </w:rPr>
+              <w:t xml:space="preserve">256, </w:t>
             </w:r>
             <w:proofErr w:type="spellStart"/>
             <w:r>
@@ -2918,7 +3331,21 @@
               <w:rPr>
                 <w:lang w:val="en-US"/>
               </w:rPr>
-              <w:t xml:space="preserve">    Dropout(0.3),</w:t>
+              <w:t xml:space="preserve">    </w:t>
+            </w:r>
+            <w:proofErr w:type="gramStart"/>
+            <w:r>
+              <w:rPr>
+                <w:lang w:val="en-US"/>
+              </w:rPr>
+              <w:t>Dropout(</w:t>
+            </w:r>
+            <w:proofErr w:type="gramEnd"/>
+            <w:r>
+              <w:rPr>
+                <w:lang w:val="en-US"/>
+              </w:rPr>
+              <w:t>0.3),</w:t>
             </w:r>
           </w:p>
           <w:p>
@@ -2934,6 +3361,7 @@
               <w:t xml:space="preserve">    </w:t>
             </w:r>
             <w:proofErr w:type="spellStart"/>
+            <w:proofErr w:type="gramStart"/>
             <w:r>
               <w:rPr>
                 <w:lang w:val="en-US"/>
@@ -2945,7 +3373,14 @@
               <w:rPr>
                 <w:lang w:val="en-US"/>
               </w:rPr>
-              <w:t>(128),</w:t>
+              <w:t>(</w:t>
+            </w:r>
+            <w:proofErr w:type="gramEnd"/>
+            <w:r>
+              <w:rPr>
+                <w:lang w:val="en-US"/>
+              </w:rPr>
+              <w:t>128),</w:t>
             </w:r>
           </w:p>
           <w:p>
@@ -2958,7 +3393,21 @@
               <w:rPr>
                 <w:lang w:val="en-US"/>
               </w:rPr>
-              <w:t xml:space="preserve">    Dense(64, activation='</w:t>
+              <w:t xml:space="preserve">    </w:t>
+            </w:r>
+            <w:proofErr w:type="gramStart"/>
+            <w:r>
+              <w:rPr>
+                <w:lang w:val="en-US"/>
+              </w:rPr>
+              <w:t>Dense(</w:t>
+            </w:r>
+            <w:proofErr w:type="gramEnd"/>
+            <w:r>
+              <w:rPr>
+                <w:lang w:val="en-US"/>
+              </w:rPr>
+              <w:t>64, activation='</w:t>
             </w:r>
             <w:proofErr w:type="spellStart"/>
             <w:r>
@@ -2985,7 +3434,21 @@
               <w:rPr>
                 <w:lang w:val="en-US"/>
               </w:rPr>
-              <w:t xml:space="preserve">    Dense(1, activation='sigmoid')</w:t>
+              <w:t xml:space="preserve">    </w:t>
+            </w:r>
+            <w:proofErr w:type="gramStart"/>
+            <w:r>
+              <w:rPr>
+                <w:lang w:val="en-US"/>
+              </w:rPr>
+              <w:t>Dense(</w:t>
+            </w:r>
+            <w:proofErr w:type="gramEnd"/>
+            <w:r>
+              <w:rPr>
+                <w:lang w:val="en-US"/>
+              </w:rPr>
+              <w:t>1, activation='sigmoid')</w:t>
             </w:r>
           </w:p>
           <w:p>
@@ -3260,15 +3723,7 @@
           <w:bCs/>
           <w:lang w:val="en-US"/>
         </w:rPr>
-        <w:t xml:space="preserve">3.3.6 </w:t>
-      </w:r>
-      <w:r>
-        <w:rPr>
-          <w:b/>
-          <w:bCs/>
-          <w:lang w:val="en-US"/>
-        </w:rPr>
-        <w:t>Long Short-Term Memory (LSTM)</w:t>
+        <w:t>3.3.6 Long Short-Term Memory (LSTM)</w:t>
       </w:r>
     </w:p>
     <w:p>
@@ -3366,7 +3821,27 @@
                 <w:szCs w:val="28"/>
                 <w:lang w:val="en-US"/>
               </w:rPr>
-              <w:t>model = Sequential([</w:t>
+              <w:t xml:space="preserve">model = </w:t>
+            </w:r>
+            <w:proofErr w:type="gramStart"/>
+            <w:r>
+              <w:rPr>
+                <w:color w:val="000000" w:themeColor="text1"/>
+                <w:sz w:val="28"/>
+                <w:szCs w:val="28"/>
+                <w:lang w:val="en-US"/>
+              </w:rPr>
+              <w:t>Sequential(</w:t>
+            </w:r>
+            <w:proofErr w:type="gramEnd"/>
+            <w:r>
+              <w:rPr>
+                <w:color w:val="000000" w:themeColor="text1"/>
+                <w:sz w:val="28"/>
+                <w:szCs w:val="28"/>
+                <w:lang w:val="en-US"/>
+              </w:rPr>
+              <w:t>[</w:t>
             </w:r>
           </w:p>
           <w:p>
@@ -3386,9 +3861,20 @@
                 <w:szCs w:val="28"/>
                 <w:lang w:val="en-US"/>
               </w:rPr>
-              <w:t xml:space="preserve">    Embedding(</w:t>
+              <w:t xml:space="preserve">    </w:t>
+            </w:r>
+            <w:proofErr w:type="gramStart"/>
+            <w:r>
+              <w:rPr>
+                <w:color w:val="000000" w:themeColor="text1"/>
+                <w:sz w:val="28"/>
+                <w:szCs w:val="28"/>
+                <w:lang w:val="en-US"/>
+              </w:rPr>
+              <w:t>Embedding(</w:t>
             </w:r>
             <w:proofErr w:type="spellStart"/>
+            <w:proofErr w:type="gramEnd"/>
             <w:r>
               <w:rPr>
                 <w:color w:val="000000" w:themeColor="text1"/>
@@ -3486,7 +3972,27 @@
                 <w:szCs w:val="28"/>
                 <w:lang w:val="en-US"/>
               </w:rPr>
-              <w:t xml:space="preserve">    LSTM(256, </w:t>
+              <w:t xml:space="preserve">    </w:t>
+            </w:r>
+            <w:proofErr w:type="gramStart"/>
+            <w:r>
+              <w:rPr>
+                <w:color w:val="000000" w:themeColor="text1"/>
+                <w:sz w:val="28"/>
+                <w:szCs w:val="28"/>
+                <w:lang w:val="en-US"/>
+              </w:rPr>
+              <w:t>LSTM(</w:t>
+            </w:r>
+            <w:proofErr w:type="gramEnd"/>
+            <w:r>
+              <w:rPr>
+                <w:color w:val="000000" w:themeColor="text1"/>
+                <w:sz w:val="28"/>
+                <w:szCs w:val="28"/>
+                <w:lang w:val="en-US"/>
+              </w:rPr>
+              <w:t xml:space="preserve">256, </w:t>
             </w:r>
             <w:proofErr w:type="spellStart"/>
             <w:r>
@@ -3526,7 +4032,27 @@
                 <w:szCs w:val="28"/>
                 <w:lang w:val="en-US"/>
               </w:rPr>
-              <w:t xml:space="preserve">    Dropout(0.3),</w:t>
+              <w:t xml:space="preserve">    </w:t>
+            </w:r>
+            <w:proofErr w:type="gramStart"/>
+            <w:r>
+              <w:rPr>
+                <w:color w:val="000000" w:themeColor="text1"/>
+                <w:sz w:val="28"/>
+                <w:szCs w:val="28"/>
+                <w:lang w:val="en-US"/>
+              </w:rPr>
+              <w:t>Dropout(</w:t>
+            </w:r>
+            <w:proofErr w:type="gramEnd"/>
+            <w:r>
+              <w:rPr>
+                <w:color w:val="000000" w:themeColor="text1"/>
+                <w:sz w:val="28"/>
+                <w:szCs w:val="28"/>
+                <w:lang w:val="en-US"/>
+              </w:rPr>
+              <w:t>0.3),</w:t>
             </w:r>
           </w:p>
           <w:p>
@@ -3546,7 +4072,27 @@
                 <w:szCs w:val="28"/>
                 <w:lang w:val="en-US"/>
               </w:rPr>
-              <w:t xml:space="preserve">    LSTM(128),</w:t>
+              <w:t xml:space="preserve">    </w:t>
+            </w:r>
+            <w:proofErr w:type="gramStart"/>
+            <w:r>
+              <w:rPr>
+                <w:color w:val="000000" w:themeColor="text1"/>
+                <w:sz w:val="28"/>
+                <w:szCs w:val="28"/>
+                <w:lang w:val="en-US"/>
+              </w:rPr>
+              <w:t>LSTM(</w:t>
+            </w:r>
+            <w:proofErr w:type="gramEnd"/>
+            <w:r>
+              <w:rPr>
+                <w:color w:val="000000" w:themeColor="text1"/>
+                <w:sz w:val="28"/>
+                <w:szCs w:val="28"/>
+                <w:lang w:val="en-US"/>
+              </w:rPr>
+              <w:t>128),</w:t>
             </w:r>
           </w:p>
           <w:p>
@@ -3566,7 +4112,27 @@
                 <w:szCs w:val="28"/>
                 <w:lang w:val="en-US"/>
               </w:rPr>
-              <w:t xml:space="preserve">    Dense(64, activation='</w:t>
+              <w:t xml:space="preserve">    </w:t>
+            </w:r>
+            <w:proofErr w:type="gramStart"/>
+            <w:r>
+              <w:rPr>
+                <w:color w:val="000000" w:themeColor="text1"/>
+                <w:sz w:val="28"/>
+                <w:szCs w:val="28"/>
+                <w:lang w:val="en-US"/>
+              </w:rPr>
+              <w:t>Dense(</w:t>
+            </w:r>
+            <w:proofErr w:type="gramEnd"/>
+            <w:r>
+              <w:rPr>
+                <w:color w:val="000000" w:themeColor="text1"/>
+                <w:sz w:val="28"/>
+                <w:szCs w:val="28"/>
+                <w:lang w:val="en-US"/>
+              </w:rPr>
+              <w:t>64, activation='</w:t>
             </w:r>
             <w:proofErr w:type="spellStart"/>
             <w:r>
@@ -3606,7 +4172,27 @@
                 <w:szCs w:val="28"/>
                 <w:lang w:val="en-US"/>
               </w:rPr>
-              <w:t xml:space="preserve">    Dense(1, activation='sigmoid')</w:t>
+              <w:t xml:space="preserve">    </w:t>
+            </w:r>
+            <w:proofErr w:type="gramStart"/>
+            <w:r>
+              <w:rPr>
+                <w:color w:val="000000" w:themeColor="text1"/>
+                <w:sz w:val="28"/>
+                <w:szCs w:val="28"/>
+                <w:lang w:val="en-US"/>
+              </w:rPr>
+              <w:t>Dense(</w:t>
+            </w:r>
+            <w:proofErr w:type="gramEnd"/>
+            <w:r>
+              <w:rPr>
+                <w:color w:val="000000" w:themeColor="text1"/>
+                <w:sz w:val="28"/>
+                <w:szCs w:val="28"/>
+                <w:lang w:val="en-US"/>
+              </w:rPr>
+              <w:t>1, activation='sigmoid')</w:t>
             </w:r>
           </w:p>
           <w:p>
@@ -4945,6 +5531,7 @@
   <w:style w:type="character" w:default="1" w:styleId="Policepardfaut">
     <w:name w:val="Default Paragraph Font"/>
     <w:uiPriority w:val="1"/>
+    <w:semiHidden/>
     <w:unhideWhenUsed/>
   </w:style>
   <w:style w:type="table" w:default="1" w:styleId="TableauNormal">

</xml_diff>